<commit_message>
upd: pdf jb 6
</commit_message>
<xml_diff>
--- a/Pertemuan 6/Jobsheet 6 - Abdul Rahman Hanif D.docx
+++ b/Pertemuan 6/Jobsheet 6 - Abdul Rahman Hanif D.docx
@@ -509,7 +509,7 @@
                                     <pic:cNvPicPr/>
                                   </pic:nvPicPr>
                                   <pic:blipFill>
-                                    <a:blip r:embed="rId7"/>
+                                    <a:blip r:embed="rId8"/>
                                     <a:stretch>
                                       <a:fillRect/>
                                     </a:stretch>
@@ -636,7 +636,7 @@
                                           <pic:cNvPicPr/>
                                         </pic:nvPicPr>
                                         <pic:blipFill>
-                                          <a:blip r:embed="rId8"/>
+                                          <a:blip r:embed="rId9"/>
                                           <a:stretch>
                                             <a:fillRect/>
                                           </a:stretch>
@@ -694,7 +694,7 @@
                                     <pic:cNvPicPr/>
                                   </pic:nvPicPr>
                                   <pic:blipFill>
-                                    <a:blip r:embed="rId8"/>
+                                    <a:blip r:embed="rId10"/>
                                     <a:stretch>
                                       <a:fillRect/>
                                     </a:stretch>
@@ -821,7 +821,7 @@
                                           <pic:cNvPicPr/>
                                         </pic:nvPicPr>
                                         <pic:blipFill>
-                                          <a:blip r:embed="rId9"/>
+                                          <a:blip r:embed="rId11"/>
                                           <a:stretch>
                                             <a:fillRect/>
                                           </a:stretch>
@@ -879,7 +879,7 @@
                                     <pic:cNvPicPr/>
                                   </pic:nvPicPr>
                                   <pic:blipFill>
-                                    <a:blip r:embed="rId9"/>
+                                    <a:blip r:embed="rId12"/>
                                     <a:stretch>
                                       <a:fillRect/>
                                     </a:stretch>
@@ -969,6 +969,7 @@
       <w:r>
         <w:rPr>
           <w:rFonts w:ascii="Times New Roman" w:hAnsi="Times New Roman" w:cs="Times New Roman"/>
+          <w:noProof/>
           <w:sz w:val="28"/>
           <w:szCs w:val="28"/>
         </w:rPr>
@@ -988,7 +989,7 @@
                     <pic:cNvPicPr/>
                   </pic:nvPicPr>
                   <pic:blipFill>
-                    <a:blip r:embed="rId10"/>
+                    <a:blip r:embed="rId13"/>
                     <a:stretch>
                       <a:fillRect/>
                     </a:stretch>
@@ -1162,10 +1163,10 @@
                                   <v:path o:extrusionok="f" gradientshapeok="t" o:connecttype="rect"/>
                                   <o:lock v:ext="edit" aspectratio="t"/>
                                 </v:shapetype>
-                                <v:shape id="_x0000_i1032" type="#_x0000_t75" style="width:239.2pt;height:56.9pt">
-                                  <v:imagedata r:id="rId11" o:title=""/>
+                                <v:shape id="_x0000_i1026" type="#_x0000_t75" style="width:239.2pt;height:56.9pt">
+                                  <v:imagedata r:id="rId14" o:title=""/>
                                 </v:shape>
-                                <o:OLEObject Type="Embed" ProgID="Word.OpenDocumentText.12" ShapeID="_x0000_i1032" DrawAspect="Content" ObjectID="_1803798820" r:id="rId12"/>
+                                <o:OLEObject Type="Embed" ProgID="Word.OpenDocumentText.12" ShapeID="_x0000_i1026" DrawAspect="Content" ObjectID="_1803799268" r:id="rId15"/>
                               </w:object>
                             </w:r>
                           </w:p>
@@ -1191,9 +1192,9 @@
                       <w:r>
                         <w:object w:dxaOrig="9026" w:dyaOrig="2151" w14:anchorId="0CA899E6">
                           <v:shape id="_x0000_i1032" type="#_x0000_t75" style="width:239.2pt;height:56.9pt">
-                            <v:imagedata r:id="rId11" o:title=""/>
+                            <v:imagedata r:id="rId16" o:title=""/>
                           </v:shape>
-                          <o:OLEObject Type="Embed" ProgID="Word.OpenDocumentText.12" ShapeID="_x0000_i1032" DrawAspect="Content" ObjectID="_1803798820" r:id="rId13"/>
+                          <o:OLEObject Type="Embed" ProgID="Word.OpenDocumentText.12" ShapeID="_x0000_i1032" DrawAspect="Content" ObjectID="_1803798820" r:id="rId17"/>
                         </w:object>
                       </w:r>
                     </w:p>
@@ -1240,6 +1241,7 @@
       <w:r>
         <w:rPr>
           <w:rFonts w:ascii="Times New Roman" w:hAnsi="Times New Roman" w:cs="Times New Roman"/>
+          <w:noProof/>
           <w:sz w:val="28"/>
           <w:szCs w:val="28"/>
         </w:rPr>
@@ -1259,7 +1261,7 @@
                     <pic:cNvPicPr/>
                   </pic:nvPicPr>
                   <pic:blipFill>
-                    <a:blip r:embed="rId14"/>
+                    <a:blip r:embed="rId18"/>
                     <a:stretch>
                       <a:fillRect/>
                     </a:stretch>
@@ -1327,6 +1329,7 @@
       <w:r>
         <w:rPr>
           <w:rFonts w:ascii="Times New Roman" w:hAnsi="Times New Roman" w:cs="Times New Roman"/>
+          <w:noProof/>
           <w:sz w:val="28"/>
           <w:szCs w:val="28"/>
         </w:rPr>
@@ -1346,7 +1349,7 @@
                     <pic:cNvPicPr/>
                   </pic:nvPicPr>
                   <pic:blipFill>
-                    <a:blip r:embed="rId15"/>
+                    <a:blip r:embed="rId19"/>
                     <a:stretch>
                       <a:fillRect/>
                     </a:stretch>
@@ -1488,7 +1491,7 @@
                                           <pic:cNvPicPr/>
                                         </pic:nvPicPr>
                                         <pic:blipFill>
-                                          <a:blip r:embed="rId16"/>
+                                          <a:blip r:embed="rId20"/>
                                           <a:stretch>
                                             <a:fillRect/>
                                           </a:stretch>
@@ -1546,7 +1549,7 @@
                                     <pic:cNvPicPr/>
                                   </pic:nvPicPr>
                                   <pic:blipFill>
-                                    <a:blip r:embed="rId16"/>
+                                    <a:blip r:embed="rId21"/>
                                     <a:stretch>
                                       <a:fillRect/>
                                     </a:stretch>
@@ -1645,6 +1648,7 @@
       <w:r>
         <w:rPr>
           <w:rFonts w:ascii="Times New Roman" w:hAnsi="Times New Roman" w:cs="Times New Roman"/>
+          <w:noProof/>
           <w:sz w:val="28"/>
           <w:szCs w:val="28"/>
         </w:rPr>
@@ -1664,7 +1668,7 @@
                     <pic:cNvPicPr/>
                   </pic:nvPicPr>
                   <pic:blipFill>
-                    <a:blip r:embed="rId17"/>
+                    <a:blip r:embed="rId22"/>
                     <a:stretch>
                       <a:fillRect/>
                     </a:stretch>
@@ -1985,15 +1989,15 @@
                       </wps:spPr>
                       <wps:txbx>
                         <w:txbxContent>
-                          <w:bookmarkStart w:id="2" w:name="_MON_1803795103"/>
-                          <w:bookmarkEnd w:id="2"/>
+                          <w:bookmarkStart w:id="1" w:name="_MON_1803795103"/>
+                          <w:bookmarkEnd w:id="1"/>
                           <w:p>
                             <w:r>
                               <w:object w:dxaOrig="9026" w:dyaOrig="10550" w14:anchorId="7DB22B5F">
-                                <v:shape id="_x0000_i1051" type="#_x0000_t75" style="width:187.75pt;height:218.9pt">
-                                  <v:imagedata r:id="rId18" o:title=""/>
+                                <v:shape id="_x0000_i1028" type="#_x0000_t75" style="width:187.75pt;height:218.9pt">
+                                  <v:imagedata r:id="rId23" o:title=""/>
                                 </v:shape>
-                                <o:OLEObject Type="Embed" ProgID="Word.OpenDocumentText.12" ShapeID="_x0000_i1051" DrawAspect="Content" ObjectID="_1803798821" r:id="rId19"/>
+                                <o:OLEObject Type="Embed" ProgID="Word.OpenDocumentText.12" ShapeID="_x0000_i1028" DrawAspect="Content" ObjectID="_1803799269" r:id="rId24"/>
                               </w:object>
                             </w:r>
                           </w:p>
@@ -2019,9 +2023,9 @@
                       <w:r>
                         <w:object w:dxaOrig="9026" w:dyaOrig="10550" w14:anchorId="7DB22B5F">
                           <v:shape id="_x0000_i1051" type="#_x0000_t75" style="width:187.75pt;height:218.9pt">
-                            <v:imagedata r:id="rId18" o:title=""/>
+                            <v:imagedata r:id="rId25" o:title=""/>
                           </v:shape>
-                          <o:OLEObject Type="Embed" ProgID="Word.OpenDocumentText.12" ShapeID="_x0000_i1051" DrawAspect="Content" ObjectID="_1803798821" r:id="rId20"/>
+                          <o:OLEObject Type="Embed" ProgID="Word.OpenDocumentText.12" ShapeID="_x0000_i1051" DrawAspect="Content" ObjectID="_1803798821" r:id="rId26"/>
                         </w:object>
                       </w:r>
                     </w:p>
@@ -2078,15 +2082,15 @@
                       </wps:spPr>
                       <wps:txbx>
                         <w:txbxContent>
-                          <w:bookmarkStart w:id="4" w:name="_MON_1803795199"/>
-                          <w:bookmarkEnd w:id="4"/>
+                          <w:bookmarkStart w:id="2" w:name="_MON_1803795199"/>
+                          <w:bookmarkEnd w:id="2"/>
                           <w:p>
                             <w:r>
                               <w:object w:dxaOrig="9026" w:dyaOrig="1345" w14:anchorId="11A70C49">
-                                <v:shape id="_x0000_i1047" type="#_x0000_t75" style="width:227.45pt;height:33.85pt">
-                                  <v:imagedata r:id="rId21" o:title=""/>
+                                <v:shape id="_x0000_i1030" type="#_x0000_t75" style="width:227.45pt;height:33.85pt">
+                                  <v:imagedata r:id="rId27" o:title=""/>
                                 </v:shape>
-                                <o:OLEObject Type="Embed" ProgID="Word.OpenDocumentText.12" ShapeID="_x0000_i1047" DrawAspect="Content" ObjectID="_1803798822" r:id="rId22"/>
+                                <o:OLEObject Type="Embed" ProgID="Word.OpenDocumentText.12" ShapeID="_x0000_i1030" DrawAspect="Content" ObjectID="_1803799270" r:id="rId28"/>
                               </w:object>
                             </w:r>
                           </w:p>
@@ -2112,9 +2116,9 @@
                       <w:r>
                         <w:object w:dxaOrig="9026" w:dyaOrig="1345" w14:anchorId="11A70C49">
                           <v:shape id="_x0000_i1047" type="#_x0000_t75" style="width:227.45pt;height:33.85pt">
-                            <v:imagedata r:id="rId21" o:title=""/>
+                            <v:imagedata r:id="rId29" o:title=""/>
                           </v:shape>
-                          <o:OLEObject Type="Embed" ProgID="Word.OpenDocumentText.12" ShapeID="_x0000_i1047" DrawAspect="Content" ObjectID="_1803798822" r:id="rId23"/>
+                          <o:OLEObject Type="Embed" ProgID="Word.OpenDocumentText.12" ShapeID="_x0000_i1047" DrawAspect="Content" ObjectID="_1803798822" r:id="rId30"/>
                         </w:object>
                       </w:r>
                     </w:p>
@@ -2141,6 +2145,24 @@
           <w:sz w:val="28"/>
           <w:szCs w:val="28"/>
         </w:rPr>
+        <w:br w:type="page"/>
+      </w:r>
+    </w:p>
+    <w:p>
+      <w:pPr>
+        <w:rPr>
+          <w:rFonts w:ascii="Times New Roman" w:hAnsi="Times New Roman" w:cs="Times New Roman"/>
+          <w:sz w:val="28"/>
+          <w:szCs w:val="28"/>
+        </w:rPr>
+      </w:pPr>
+      <w:r>
+        <w:rPr>
+          <w:rFonts w:ascii="Times New Roman" w:hAnsi="Times New Roman" w:cs="Times New Roman"/>
+          <w:sz w:val="28"/>
+          <w:szCs w:val="28"/>
+        </w:rPr>
+        <w:lastRenderedPageBreak/>
         <w:t>5.3.6 Verifikasi Hasil Percobaan</w:t>
       </w:r>
     </w:p>
@@ -2159,7 +2181,6 @@
           <w:sz w:val="28"/>
           <w:szCs w:val="28"/>
         </w:rPr>
-        <w:lastRenderedPageBreak/>
         <mc:AlternateContent>
           <mc:Choice Requires="wps">
             <w:drawing>
@@ -2219,7 +2240,7 @@
                                           <pic:cNvPicPr/>
                                         </pic:nvPicPr>
                                         <pic:blipFill>
-                                          <a:blip r:embed="rId24"/>
+                                          <a:blip r:embed="rId31"/>
                                           <a:stretch>
                                             <a:fillRect/>
                                           </a:stretch>
@@ -2277,7 +2298,7 @@
                                     <pic:cNvPicPr/>
                                   </pic:nvPicPr>
                                   <pic:blipFill>
-                                    <a:blip r:embed="rId24"/>
+                                    <a:blip r:embed="rId32"/>
                                     <a:stretch>
                                       <a:fillRect/>
                                     </a:stretch>
@@ -2356,6 +2377,9 @@
         </w:rPr>
       </w:pPr>
       <w:r>
+        <w:rPr>
+          <w:noProof/>
+        </w:rPr>
         <w:drawing>
           <wp:inline distT="0" distB="0" distL="0" distR="0" wp14:anchorId="14A8A50A" wp14:editId="415FA40E">
             <wp:extent cx="2464904" cy="821635"/>
@@ -2372,7 +2396,7 @@
                     <pic:cNvPicPr/>
                   </pic:nvPicPr>
                   <pic:blipFill>
-                    <a:blip r:embed="rId25"/>
+                    <a:blip r:embed="rId33"/>
                     <a:stretch>
                       <a:fillRect/>
                     </a:stretch>
@@ -2483,7 +2507,6 @@
           <w:sz w:val="28"/>
           <w:szCs w:val="28"/>
         </w:rPr>
-        <w:lastRenderedPageBreak/>
         <w:t>5.4.2 Verifikasi Hasil Percobaan</w:t>
       </w:r>
     </w:p>
@@ -2561,7 +2584,7 @@
                                           <pic:cNvPicPr/>
                                         </pic:nvPicPr>
                                         <pic:blipFill>
-                                          <a:blip r:embed="rId26"/>
+                                          <a:blip r:embed="rId34"/>
                                           <a:stretch>
                                             <a:fillRect/>
                                           </a:stretch>
@@ -2619,7 +2642,7 @@
                                     <pic:cNvPicPr/>
                                   </pic:nvPicPr>
                                   <pic:blipFill>
-                                    <a:blip r:embed="rId26"/>
+                                    <a:blip r:embed="rId35"/>
                                     <a:stretch>
                                       <a:fillRect/>
                                     </a:stretch>
@@ -2757,15 +2780,15 @@
                       </wps:spPr>
                       <wps:txbx>
                         <w:txbxContent>
-                          <w:bookmarkStart w:id="6" w:name="_MON_1803796610"/>
-                          <w:bookmarkEnd w:id="6"/>
+                          <w:bookmarkStart w:id="3" w:name="_MON_1803796610"/>
+                          <w:bookmarkEnd w:id="3"/>
                           <w:p>
                             <w:r>
                               <w:object w:dxaOrig="9026" w:dyaOrig="3228" w14:anchorId="66622967">
-                                <v:shape id="_x0000_i1057" type="#_x0000_t75" style="width:281.15pt;height:100.55pt">
-                                  <v:imagedata r:id="rId27" o:title=""/>
+                                <v:shape id="_x0000_i1032" type="#_x0000_t75" style="width:281.15pt;height:100.55pt">
+                                  <v:imagedata r:id="rId36" o:title=""/>
                                 </v:shape>
-                                <o:OLEObject Type="Embed" ProgID="Word.OpenDocumentText.12" ShapeID="_x0000_i1057" DrawAspect="Content" ObjectID="_1803798823" r:id="rId28"/>
+                                <o:OLEObject Type="Embed" ProgID="Word.OpenDocumentText.12" ShapeID="_x0000_i1032" DrawAspect="Content" ObjectID="_1803799271" r:id="rId37"/>
                               </w:object>
                             </w:r>
                             <w:r>
@@ -2794,9 +2817,9 @@
                       <w:r>
                         <w:object w:dxaOrig="9026" w:dyaOrig="3228" w14:anchorId="66622967">
                           <v:shape id="_x0000_i1057" type="#_x0000_t75" style="width:281.15pt;height:100.55pt">
-                            <v:imagedata r:id="rId27" o:title=""/>
+                            <v:imagedata r:id="rId38" o:title=""/>
                           </v:shape>
-                          <o:OLEObject Type="Embed" ProgID="Word.OpenDocumentText.12" ShapeID="_x0000_i1057" DrawAspect="Content" ObjectID="_1803798823" r:id="rId29"/>
+                          <o:OLEObject Type="Embed" ProgID="Word.OpenDocumentText.12" ShapeID="_x0000_i1057" DrawAspect="Content" ObjectID="_1803798823" r:id="rId39"/>
                         </w:object>
                       </w:r>
                       <w:r>
@@ -2923,15 +2946,15 @@
                       </wps:spPr>
                       <wps:txbx>
                         <w:txbxContent>
-                          <w:bookmarkStart w:id="8" w:name="_MON_1803798276"/>
-                          <w:bookmarkEnd w:id="8"/>
+                          <w:bookmarkStart w:id="4" w:name="_MON_1803798276"/>
+                          <w:bookmarkEnd w:id="4"/>
                           <w:p>
                             <w:r>
                               <w:object w:dxaOrig="9026" w:dyaOrig="13558" w14:anchorId="20C1AF3F">
-                                <v:shape id="_x0000_i1063" type="#_x0000_t75" style="width:213.9pt;height:321.3pt">
-                                  <v:imagedata r:id="rId30" o:title=""/>
+                                <v:shape id="_x0000_i1034" type="#_x0000_t75" style="width:213.9pt;height:321.3pt">
+                                  <v:imagedata r:id="rId40" o:title=""/>
                                 </v:shape>
-                                <o:OLEObject Type="Embed" ProgID="Word.OpenDocumentText.12" ShapeID="_x0000_i1063" DrawAspect="Content" ObjectID="_1803798824" r:id="rId31"/>
+                                <o:OLEObject Type="Embed" ProgID="Word.OpenDocumentText.12" ShapeID="_x0000_i1034" DrawAspect="Content" ObjectID="_1803799272" r:id="rId41"/>
                               </w:object>
                             </w:r>
                           </w:p>
@@ -2957,9 +2980,9 @@
                       <w:r>
                         <w:object w:dxaOrig="9026" w:dyaOrig="13558" w14:anchorId="20C1AF3F">
                           <v:shape id="_x0000_i1063" type="#_x0000_t75" style="width:213.9pt;height:321.3pt">
-                            <v:imagedata r:id="rId30" o:title=""/>
+                            <v:imagedata r:id="rId42" o:title=""/>
                           </v:shape>
-                          <o:OLEObject Type="Embed" ProgID="Word.OpenDocumentText.12" ShapeID="_x0000_i1063" DrawAspect="Content" ObjectID="_1803798824" r:id="rId32"/>
+                          <o:OLEObject Type="Embed" ProgID="Word.OpenDocumentText.12" ShapeID="_x0000_i1063" DrawAspect="Content" ObjectID="_1803798824" r:id="rId43"/>
                         </w:object>
                       </w:r>
                     </w:p>
@@ -3048,15 +3071,15 @@
                       </wps:spPr>
                       <wps:txbx>
                         <w:txbxContent>
-                          <w:bookmarkStart w:id="10" w:name="_MON_1803798287"/>
-                          <w:bookmarkEnd w:id="10"/>
+                          <w:bookmarkStart w:id="5" w:name="_MON_1803798287"/>
+                          <w:bookmarkEnd w:id="5"/>
                           <w:p>
                             <w:r>
                               <w:object w:dxaOrig="9026" w:dyaOrig="7177" w14:anchorId="65625CC5">
-                                <v:shape id="_x0000_i1070" type="#_x0000_t75" style="width:213.9pt;height:170.1pt">
-                                  <v:imagedata r:id="rId33" o:title=""/>
+                                <v:shape id="_x0000_i1036" type="#_x0000_t75" style="width:213.9pt;height:170.1pt">
+                                  <v:imagedata r:id="rId44" o:title=""/>
                                 </v:shape>
-                                <o:OLEObject Type="Embed" ProgID="Word.OpenDocumentText.12" ShapeID="_x0000_i1070" DrawAspect="Content" ObjectID="_1803798825" r:id="rId34"/>
+                                <o:OLEObject Type="Embed" ProgID="Word.OpenDocumentText.12" ShapeID="_x0000_i1036" DrawAspect="Content" ObjectID="_1803799273" r:id="rId45"/>
                               </w:object>
                             </w:r>
                           </w:p>
@@ -3082,9 +3105,9 @@
                       <w:r>
                         <w:object w:dxaOrig="9026" w:dyaOrig="7177" w14:anchorId="65625CC5">
                           <v:shape id="_x0000_i1070" type="#_x0000_t75" style="width:213.9pt;height:170.1pt">
-                            <v:imagedata r:id="rId33" o:title=""/>
+                            <v:imagedata r:id="rId46" o:title=""/>
                           </v:shape>
-                          <o:OLEObject Type="Embed" ProgID="Word.OpenDocumentText.12" ShapeID="_x0000_i1070" DrawAspect="Content" ObjectID="_1803798825" r:id="rId35"/>
+                          <o:OLEObject Type="Embed" ProgID="Word.OpenDocumentText.12" ShapeID="_x0000_i1070" DrawAspect="Content" ObjectID="_1803798825" r:id="rId47"/>
                         </w:object>
                       </w:r>
                     </w:p>
@@ -3174,15 +3197,15 @@
                       </wps:spPr>
                       <wps:txbx>
                         <w:txbxContent>
-                          <w:bookmarkStart w:id="12" w:name="_MON_1803798294"/>
-                          <w:bookmarkEnd w:id="12"/>
+                          <w:bookmarkStart w:id="6" w:name="_MON_1803798294"/>
+                          <w:bookmarkEnd w:id="6"/>
                           <w:p>
                             <w:r>
                               <w:object w:dxaOrig="9026" w:dyaOrig="6646" w14:anchorId="0290ACF3">
-                                <v:shape id="_x0000_i1076" type="#_x0000_t75" style="width:212.1pt;height:156.5pt">
-                                  <v:imagedata r:id="rId36" o:title=""/>
+                                <v:shape id="_x0000_i1038" type="#_x0000_t75" style="width:212.1pt;height:156.5pt">
+                                  <v:imagedata r:id="rId48" o:title=""/>
                                 </v:shape>
-                                <o:OLEObject Type="Embed" ProgID="Word.OpenDocumentText.12" ShapeID="_x0000_i1076" DrawAspect="Content" ObjectID="_1803798826" r:id="rId37"/>
+                                <o:OLEObject Type="Embed" ProgID="Word.OpenDocumentText.12" ShapeID="_x0000_i1038" DrawAspect="Content" ObjectID="_1803799274" r:id="rId49"/>
                               </w:object>
                             </w:r>
                           </w:p>
@@ -3208,9 +3231,9 @@
                       <w:r>
                         <w:object w:dxaOrig="9026" w:dyaOrig="6646" w14:anchorId="0290ACF3">
                           <v:shape id="_x0000_i1076" type="#_x0000_t75" style="width:212.1pt;height:156.5pt">
-                            <v:imagedata r:id="rId36" o:title=""/>
+                            <v:imagedata r:id="rId50" o:title=""/>
                           </v:shape>
-                          <o:OLEObject Type="Embed" ProgID="Word.OpenDocumentText.12" ShapeID="_x0000_i1076" DrawAspect="Content" ObjectID="_1803798826" r:id="rId38"/>
+                          <o:OLEObject Type="Embed" ProgID="Word.OpenDocumentText.12" ShapeID="_x0000_i1076" DrawAspect="Content" ObjectID="_1803798826" r:id="rId51"/>
                         </w:object>
                       </w:r>
                     </w:p>
@@ -3320,7 +3343,7 @@
                                           <pic:cNvPicPr/>
                                         </pic:nvPicPr>
                                         <pic:blipFill>
-                                          <a:blip r:embed="rId39"/>
+                                          <a:blip r:embed="rId52"/>
                                           <a:stretch>
                                             <a:fillRect/>
                                           </a:stretch>
@@ -3378,7 +3401,7 @@
                                     <pic:cNvPicPr/>
                                   </pic:nvPicPr>
                                   <pic:blipFill>
-                                    <a:blip r:embed="rId39"/>
+                                    <a:blip r:embed="rId53"/>
                                     <a:stretch>
                                       <a:fillRect/>
                                     </a:stretch>
@@ -3444,6 +3467,17 @@
           <w:szCs w:val="28"/>
         </w:rPr>
       </w:pPr>
+      <w:hyperlink r:id="rId54" w:history="1">
+        <w:r>
+          <w:rPr>
+            <w:rStyle w:val="Hyperlink"/>
+            <w:rFonts w:ascii="Times New Roman" w:hAnsi="Times New Roman" w:cs="Times New Roman"/>
+            <w:sz w:val="28"/>
+            <w:szCs w:val="28"/>
+          </w:rPr>
+          <w:t>https://github.com/baynobu/ALSD/tree/53a05bc6718c2fdf52494fb9a06460c56f582371/Pertemuan%206</w:t>
+        </w:r>
+      </w:hyperlink>
     </w:p>
     <w:sectPr>
       <w:pgSz w:w="11906" w:h="16838"/>
@@ -5088,6 +5122,7 @@
   <w:style w:type="character" w:default="1" w:styleId="DefaultParagraphFont">
     <w:name w:val="Default Paragraph Font"/>
     <w:uiPriority w:val="1"/>
+    <w:semiHidden/>
     <w:unhideWhenUsed/>
   </w:style>
   <w:style w:type="table" w:default="1" w:styleId="TableNormal">
@@ -5134,6 +5169,29 @@
       <w:ind w:left="720"/>
       <w:contextualSpacing/>
     </w:pPr>
+  </w:style>
+  <w:style w:type="character" w:styleId="Hyperlink">
+    <w:name w:val="Hyperlink"/>
+    <w:basedOn w:val="DefaultParagraphFont"/>
+    <w:uiPriority w:val="99"/>
+    <w:unhideWhenUsed/>
+    <w:rsid w:val="005D66AB"/>
+    <w:rPr>
+      <w:color w:val="0563C1" w:themeColor="hyperlink"/>
+      <w:u w:val="single"/>
+    </w:rPr>
+  </w:style>
+  <w:style w:type="character" w:styleId="UnresolvedMention">
+    <w:name w:val="Unresolved Mention"/>
+    <w:basedOn w:val="DefaultParagraphFont"/>
+    <w:uiPriority w:val="99"/>
+    <w:semiHidden/>
+    <w:unhideWhenUsed/>
+    <w:rsid w:val="005D66AB"/>
+    <w:rPr>
+      <w:color w:val="605E5C"/>
+      <w:shd w:val="clear" w:color="auto" w:fill="E1DFDD"/>
+    </w:rPr>
   </w:style>
 </w:styles>
 </file>

</xml_diff>